<commit_message>
Update tutorials + add graphics BGI projects
</commit_message>
<xml_diff>
--- a/Tutorials/Visual Studio/VS Code Tutorial.docx
+++ b/Tutorials/Visual Studio/VS Code Tutorial.docx
@@ -2594,7 +2594,23 @@
           <w:b/>
           <w:bCs/>
         </w:rPr>
-        <w:t>How to compile multiple .c or .cpp source files?</w:t>
+        <w:t>How to compile multiple .c or .</w:t>
+      </w:r>
+      <w:proofErr w:type="spellStart"/>
+      <w:r>
+        <w:rPr>
+          <w:b/>
+          <w:bCs/>
+        </w:rPr>
+        <w:t>cpp</w:t>
+      </w:r>
+      <w:proofErr w:type="spellEnd"/>
+      <w:r>
+        <w:rPr>
+          <w:b/>
+          <w:bCs/>
+        </w:rPr>
+        <w:t xml:space="preserve"> source files?</w:t>
       </w:r>
     </w:p>
     <w:p>
@@ -2623,14 +2639,46 @@
           <w:szCs w:val="21"/>
           <w:shd w:val="clear" w:color="auto" w:fill="F2F2F2" w:themeFill="background1" w:themeFillShade="F2"/>
         </w:rPr>
-        <w:t>g++ ${fileDirname}/**.cpp</w:t>
-      </w:r>
+        <w:t>g++ ${</w:t>
+      </w:r>
+      <w:proofErr w:type="spellStart"/>
+      <w:r>
+        <w:rPr>
+          <w:rFonts w:ascii="Consolas" w:hAnsi="Consolas"/>
+          <w:sz w:val="21"/>
+          <w:szCs w:val="21"/>
+          <w:shd w:val="clear" w:color="auto" w:fill="F2F2F2" w:themeFill="background1" w:themeFillShade="F2"/>
+        </w:rPr>
+        <w:t>fileDirname</w:t>
+      </w:r>
+      <w:proofErr w:type="spellEnd"/>
+      <w:r>
+        <w:rPr>
+          <w:rFonts w:ascii="Consolas" w:hAnsi="Consolas"/>
+          <w:sz w:val="21"/>
+          <w:szCs w:val="21"/>
+          <w:shd w:val="clear" w:color="auto" w:fill="F2F2F2" w:themeFill="background1" w:themeFillShade="F2"/>
+        </w:rPr>
+        <w:t>}/**.</w:t>
+      </w:r>
+      <w:proofErr w:type="spellStart"/>
+      <w:r>
+        <w:rPr>
+          <w:rFonts w:ascii="Consolas" w:hAnsi="Consolas"/>
+          <w:sz w:val="21"/>
+          <w:szCs w:val="21"/>
+          <w:shd w:val="clear" w:color="auto" w:fill="F2F2F2" w:themeFill="background1" w:themeFillShade="F2"/>
+        </w:rPr>
+        <w:t>cpp</w:t>
+      </w:r>
+      <w:proofErr w:type="spellEnd"/>
       <w:r>
         <w:t xml:space="preserve">" </w:t>
       </w:r>
       <w:r>
         <w:t xml:space="preserve">in </w:t>
       </w:r>
+      <w:proofErr w:type="spellStart"/>
       <w:r>
         <w:rPr>
           <w:rFonts w:ascii="Consolas" w:hAnsi="Consolas"/>
@@ -2641,6 +2689,7 @@
         </w:rPr>
         <w:t>tasks.json</w:t>
       </w:r>
+      <w:proofErr w:type="spellEnd"/>
       <w:r>
         <w:t xml:space="preserve"> file. For example:</w:t>
       </w:r>
@@ -2973,7 +3022,27 @@
           <w:sz w:val="21"/>
           <w:szCs w:val="21"/>
         </w:rPr>
-        <w:t>"args"</w:t>
+        <w:t>"</w:t>
+      </w:r>
+      <w:proofErr w:type="spellStart"/>
+      <w:r>
+        <w:rPr>
+          <w:rFonts w:ascii="Consolas" w:eastAsia="Times New Roman" w:hAnsi="Consolas" w:cs="Times New Roman"/>
+          <w:color w:val="0451A5"/>
+          <w:sz w:val="21"/>
+          <w:szCs w:val="21"/>
+        </w:rPr>
+        <w:t>args</w:t>
+      </w:r>
+      <w:proofErr w:type="spellEnd"/>
+      <w:r>
+        <w:rPr>
+          <w:rFonts w:ascii="Consolas" w:eastAsia="Times New Roman" w:hAnsi="Consolas" w:cs="Times New Roman"/>
+          <w:color w:val="0451A5"/>
+          <w:sz w:val="21"/>
+          <w:szCs w:val="21"/>
+        </w:rPr>
+        <w:t>"</w:t>
       </w:r>
       <w:r>
         <w:rPr>
@@ -3066,7 +3135,51 @@
           <w:szCs w:val="21"/>
           <w:shd w:val="clear" w:color="auto" w:fill="B6DDE8" w:themeFill="accent5" w:themeFillTint="66"/>
         </w:rPr>
-        <w:t>"${fileDirname}/*.cpp"</w:t>
+        <w:t>"${</w:t>
+      </w:r>
+      <w:proofErr w:type="spellStart"/>
+      <w:r>
+        <w:rPr>
+          <w:rFonts w:ascii="Consolas" w:eastAsia="Times New Roman" w:hAnsi="Consolas" w:cs="Times New Roman"/>
+          <w:color w:val="A31515"/>
+          <w:sz w:val="21"/>
+          <w:szCs w:val="21"/>
+          <w:shd w:val="clear" w:color="auto" w:fill="B6DDE8" w:themeFill="accent5" w:themeFillTint="66"/>
+        </w:rPr>
+        <w:t>fileDirname</w:t>
+      </w:r>
+      <w:proofErr w:type="spellEnd"/>
+      <w:r>
+        <w:rPr>
+          <w:rFonts w:ascii="Consolas" w:eastAsia="Times New Roman" w:hAnsi="Consolas" w:cs="Times New Roman"/>
+          <w:color w:val="A31515"/>
+          <w:sz w:val="21"/>
+          <w:szCs w:val="21"/>
+          <w:shd w:val="clear" w:color="auto" w:fill="B6DDE8" w:themeFill="accent5" w:themeFillTint="66"/>
+        </w:rPr>
+        <w:t>}/*.</w:t>
+      </w:r>
+      <w:proofErr w:type="spellStart"/>
+      <w:r>
+        <w:rPr>
+          <w:rFonts w:ascii="Consolas" w:eastAsia="Times New Roman" w:hAnsi="Consolas" w:cs="Times New Roman"/>
+          <w:color w:val="A31515"/>
+          <w:sz w:val="21"/>
+          <w:szCs w:val="21"/>
+          <w:shd w:val="clear" w:color="auto" w:fill="B6DDE8" w:themeFill="accent5" w:themeFillTint="66"/>
+        </w:rPr>
+        <w:t>cpp</w:t>
+      </w:r>
+      <w:proofErr w:type="spellEnd"/>
+      <w:r>
+        <w:rPr>
+          <w:rFonts w:ascii="Consolas" w:eastAsia="Times New Roman" w:hAnsi="Consolas" w:cs="Times New Roman"/>
+          <w:color w:val="A31515"/>
+          <w:sz w:val="21"/>
+          <w:szCs w:val="21"/>
+          <w:shd w:val="clear" w:color="auto" w:fill="B6DDE8" w:themeFill="accent5" w:themeFillTint="66"/>
+        </w:rPr>
+        <w:t>"</w:t>
       </w:r>
       <w:r>
         <w:rPr>
@@ -3159,7 +3272,47 @@
           <w:sz w:val="21"/>
           <w:szCs w:val="21"/>
         </w:rPr>
-        <w:t>"${fileDirname}\\${fileBasenameNoExtension}.exe"</w:t>
+        <w:t>"${</w:t>
+      </w:r>
+      <w:proofErr w:type="spellStart"/>
+      <w:r>
+        <w:rPr>
+          <w:rFonts w:ascii="Consolas" w:eastAsia="Times New Roman" w:hAnsi="Consolas" w:cs="Times New Roman"/>
+          <w:color w:val="A31515"/>
+          <w:sz w:val="21"/>
+          <w:szCs w:val="21"/>
+        </w:rPr>
+        <w:t>fileDirname</w:t>
+      </w:r>
+      <w:proofErr w:type="spellEnd"/>
+      <w:r>
+        <w:rPr>
+          <w:rFonts w:ascii="Consolas" w:eastAsia="Times New Roman" w:hAnsi="Consolas" w:cs="Times New Roman"/>
+          <w:color w:val="A31515"/>
+          <w:sz w:val="21"/>
+          <w:szCs w:val="21"/>
+        </w:rPr>
+        <w:t>}\\${</w:t>
+      </w:r>
+      <w:proofErr w:type="spellStart"/>
+      <w:r>
+        <w:rPr>
+          <w:rFonts w:ascii="Consolas" w:eastAsia="Times New Roman" w:hAnsi="Consolas" w:cs="Times New Roman"/>
+          <w:color w:val="A31515"/>
+          <w:sz w:val="21"/>
+          <w:szCs w:val="21"/>
+        </w:rPr>
+        <w:t>fileBasenameNoExtension</w:t>
+      </w:r>
+      <w:proofErr w:type="spellEnd"/>
+      <w:r>
+        <w:rPr>
+          <w:rFonts w:ascii="Consolas" w:eastAsia="Times New Roman" w:hAnsi="Consolas" w:cs="Times New Roman"/>
+          <w:color w:val="A31515"/>
+          <w:sz w:val="21"/>
+          <w:szCs w:val="21"/>
+        </w:rPr>
+        <w:t>}.exe"</w:t>
       </w:r>
     </w:p>
     <w:p>
@@ -3270,7 +3423,27 @@
           <w:sz w:val="21"/>
           <w:szCs w:val="21"/>
         </w:rPr>
-        <w:t>"cwd"</w:t>
+        <w:t>"</w:t>
+      </w:r>
+      <w:proofErr w:type="spellStart"/>
+      <w:r>
+        <w:rPr>
+          <w:rFonts w:ascii="Consolas" w:eastAsia="Times New Roman" w:hAnsi="Consolas" w:cs="Times New Roman"/>
+          <w:color w:val="0451A5"/>
+          <w:sz w:val="21"/>
+          <w:szCs w:val="21"/>
+        </w:rPr>
+        <w:t>cwd</w:t>
+      </w:r>
+      <w:proofErr w:type="spellEnd"/>
+      <w:r>
+        <w:rPr>
+          <w:rFonts w:ascii="Consolas" w:eastAsia="Times New Roman" w:hAnsi="Consolas" w:cs="Times New Roman"/>
+          <w:color w:val="0451A5"/>
+          <w:sz w:val="21"/>
+          <w:szCs w:val="21"/>
+        </w:rPr>
+        <w:t>"</w:t>
       </w:r>
       <w:r>
         <w:rPr>
@@ -3288,7 +3461,27 @@
           <w:sz w:val="21"/>
           <w:szCs w:val="21"/>
         </w:rPr>
-        <w:t>"${workspaceFolder}"</w:t>
+        <w:t>"${</w:t>
+      </w:r>
+      <w:proofErr w:type="spellStart"/>
+      <w:r>
+        <w:rPr>
+          <w:rFonts w:ascii="Consolas" w:eastAsia="Times New Roman" w:hAnsi="Consolas" w:cs="Times New Roman"/>
+          <w:color w:val="A31515"/>
+          <w:sz w:val="21"/>
+          <w:szCs w:val="21"/>
+        </w:rPr>
+        <w:t>workspaceFolder</w:t>
+      </w:r>
+      <w:proofErr w:type="spellEnd"/>
+      <w:r>
+        <w:rPr>
+          <w:rFonts w:ascii="Consolas" w:eastAsia="Times New Roman" w:hAnsi="Consolas" w:cs="Times New Roman"/>
+          <w:color w:val="A31515"/>
+          <w:sz w:val="21"/>
+          <w:szCs w:val="21"/>
+        </w:rPr>
+        <w:t>}"</w:t>
       </w:r>
     </w:p>
     <w:p>
@@ -3353,7 +3546,27 @@
           <w:sz w:val="21"/>
           <w:szCs w:val="21"/>
         </w:rPr>
-        <w:t>"problemMatcher"</w:t>
+        <w:t>"</w:t>
+      </w:r>
+      <w:proofErr w:type="spellStart"/>
+      <w:r>
+        <w:rPr>
+          <w:rFonts w:ascii="Consolas" w:eastAsia="Times New Roman" w:hAnsi="Consolas" w:cs="Times New Roman"/>
+          <w:color w:val="0451A5"/>
+          <w:sz w:val="21"/>
+          <w:szCs w:val="21"/>
+        </w:rPr>
+        <w:t>problemMatcher</w:t>
+      </w:r>
+      <w:proofErr w:type="spellEnd"/>
+      <w:r>
+        <w:rPr>
+          <w:rFonts w:ascii="Consolas" w:eastAsia="Times New Roman" w:hAnsi="Consolas" w:cs="Times New Roman"/>
+          <w:color w:val="0451A5"/>
+          <w:sz w:val="21"/>
+          <w:szCs w:val="21"/>
+        </w:rPr>
+        <w:t>"</w:t>
       </w:r>
       <w:r>
         <w:rPr>
@@ -3399,7 +3612,27 @@
           <w:sz w:val="21"/>
           <w:szCs w:val="21"/>
         </w:rPr>
-        <w:t>"$gcc"</w:t>
+        <w:t>"$</w:t>
+      </w:r>
+      <w:proofErr w:type="spellStart"/>
+      <w:r>
+        <w:rPr>
+          <w:rFonts w:ascii="Consolas" w:eastAsia="Times New Roman" w:hAnsi="Consolas" w:cs="Times New Roman"/>
+          <w:color w:val="A31515"/>
+          <w:sz w:val="21"/>
+          <w:szCs w:val="21"/>
+        </w:rPr>
+        <w:t>gcc</w:t>
+      </w:r>
+      <w:proofErr w:type="spellEnd"/>
+      <w:r>
+        <w:rPr>
+          <w:rFonts w:ascii="Consolas" w:eastAsia="Times New Roman" w:hAnsi="Consolas" w:cs="Times New Roman"/>
+          <w:color w:val="A31515"/>
+          <w:sz w:val="21"/>
+          <w:szCs w:val="21"/>
+        </w:rPr>
+        <w:t>"</w:t>
       </w:r>
     </w:p>
     <w:p>
@@ -3574,7 +3807,27 @@
           <w:sz w:val="21"/>
           <w:szCs w:val="21"/>
         </w:rPr>
-        <w:t>"isDefault"</w:t>
+        <w:t>"</w:t>
+      </w:r>
+      <w:proofErr w:type="spellStart"/>
+      <w:r>
+        <w:rPr>
+          <w:rFonts w:ascii="Consolas" w:eastAsia="Times New Roman" w:hAnsi="Consolas" w:cs="Times New Roman"/>
+          <w:color w:val="0451A5"/>
+          <w:sz w:val="21"/>
+          <w:szCs w:val="21"/>
+        </w:rPr>
+        <w:t>isDefault</w:t>
+      </w:r>
+      <w:proofErr w:type="spellEnd"/>
+      <w:r>
+        <w:rPr>
+          <w:rFonts w:ascii="Consolas" w:eastAsia="Times New Roman" w:hAnsi="Consolas" w:cs="Times New Roman"/>
+          <w:color w:val="0451A5"/>
+          <w:sz w:val="21"/>
+          <w:szCs w:val="21"/>
+        </w:rPr>
+        <w:t>"</w:t>
       </w:r>
       <w:r>
         <w:rPr>
@@ -3769,27 +4022,46 @@
         <w:pStyle w:val="Heading3"/>
       </w:pPr>
       <w:hyperlink r:id="rId6">
+        <w:proofErr w:type="spellStart"/>
         <w:r>
           <w:rPr>
             <w:color w:val="0563C1"/>
             <w:u w:val="single"/>
           </w:rPr>
-          <w:t>Doxygen Documentation Generator</w:t>
+          <w:t>Doxygen</w:t>
+        </w:r>
+        <w:proofErr w:type="spellEnd"/>
+        <w:r>
+          <w:rPr>
+            <w:color w:val="0563C1"/>
+            <w:u w:val="single"/>
+          </w:rPr>
+          <w:t xml:space="preserve"> Documentation Generator</w:t>
         </w:r>
       </w:hyperlink>
     </w:p>
     <w:p>
       <w:r>
-        <w:t>Creates and updates Doxygen-style documentation comments in code.</w:t>
+        <w:t xml:space="preserve">Creates and updates </w:t>
+      </w:r>
+      <w:proofErr w:type="spellStart"/>
+      <w:r>
+        <w:t>Doxygen</w:t>
+      </w:r>
+      <w:proofErr w:type="spellEnd"/>
+      <w:r>
+        <w:t>-style documentation comments in code.</w:t>
       </w:r>
     </w:p>
     <w:p>
       <w:pPr>
         <w:pStyle w:val="Heading3"/>
       </w:pPr>
+      <w:proofErr w:type="spellStart"/>
       <w:r>
         <w:t>Cppcheck</w:t>
       </w:r>
+      <w:proofErr w:type="spellEnd"/>
     </w:p>
     <w:p>
       <w:pPr>
@@ -3800,8 +4072,21 @@
           <w:right w:val="single" w:sz="4" w:space="4" w:color="000000"/>
         </w:pBdr>
       </w:pPr>
-      <w:r>
-        <w:t xml:space="preserve">Cppcheck is a static analysis tool for C/C++ code. Unlike C/C++ compilers and many other analysis tools, it doesn't detect syntax errors. Instead, Cppcheck detects types of bugs that the compilers normally fail to detect. </w:t>
+      <w:proofErr w:type="spellStart"/>
+      <w:r>
+        <w:t>Cppcheck</w:t>
+      </w:r>
+      <w:proofErr w:type="spellEnd"/>
+      <w:r>
+        <w:t xml:space="preserve"> is a static analysis tool for C/C++ code. Unlike C/C++ compilers and many other analysis tools, it doesn't detect syntax errors. Instead, </w:t>
+      </w:r>
+      <w:proofErr w:type="spellStart"/>
+      <w:r>
+        <w:t>Cppcheck</w:t>
+      </w:r>
+      <w:proofErr w:type="spellEnd"/>
+      <w:r>
+        <w:t xml:space="preserve"> detects types of bugs that the compilers normally fail to detect. </w:t>
       </w:r>
     </w:p>
     <w:p>
@@ -3814,7 +4099,15 @@
         </w:pBdr>
       </w:pPr>
       <w:r>
-        <w:t>Common types of bugs Cppcheck can detect: uninitialized/unused variables and functions, out of bounds, exception safety, memory leaks, obsolete functions, invalid usage of STL, etc.</w:t>
+        <w:t xml:space="preserve">Common types of bugs </w:t>
+      </w:r>
+      <w:proofErr w:type="spellStart"/>
+      <w:r>
+        <w:t>Cppcheck</w:t>
+      </w:r>
+      <w:proofErr w:type="spellEnd"/>
+      <w:r>
+        <w:t xml:space="preserve"> can detect: uninitialized/unused variables and functions, out of bounds, exception safety, memory leaks, obsolete functions, invalid usage of STL, etc.</w:t>
       </w:r>
     </w:p>
     <w:p>
@@ -3826,8 +4119,13 @@
           <w:right w:val="single" w:sz="4" w:space="4" w:color="000000"/>
         </w:pBdr>
       </w:pPr>
-      <w:r>
-        <w:t xml:space="preserve">Cppcheck guide: </w:t>
+      <w:proofErr w:type="spellStart"/>
+      <w:r>
+        <w:t>Cppcheck</w:t>
+      </w:r>
+      <w:proofErr w:type="spellEnd"/>
+      <w:r>
+        <w:t xml:space="preserve"> guide: </w:t>
       </w:r>
       <w:hyperlink r:id="rId7">
         <w:r>
@@ -4157,7 +4455,35 @@
         <w:rPr>
           <w:color w:val="000000"/>
         </w:rPr>
-        <w:t>Support for project.json and csproj projects on Windows, macOS and Linux</w:t>
+        <w:t xml:space="preserve">Support for </w:t>
+      </w:r>
+      <w:proofErr w:type="spellStart"/>
+      <w:r>
+        <w:rPr>
+          <w:color w:val="000000"/>
+        </w:rPr>
+        <w:t>project.json</w:t>
+      </w:r>
+      <w:proofErr w:type="spellEnd"/>
+      <w:r>
+        <w:rPr>
+          <w:color w:val="000000"/>
+        </w:rPr>
+        <w:t xml:space="preserve"> and </w:t>
+      </w:r>
+      <w:proofErr w:type="spellStart"/>
+      <w:r>
+        <w:rPr>
+          <w:color w:val="000000"/>
+        </w:rPr>
+        <w:t>csproj</w:t>
+      </w:r>
+      <w:proofErr w:type="spellEnd"/>
+      <w:r>
+        <w:rPr>
+          <w:color w:val="000000"/>
+        </w:rPr>
+        <w:t xml:space="preserve"> projects on Windows, macOS and Linux</w:t>
       </w:r>
     </w:p>
     <w:p>
@@ -4192,7 +4518,21 @@
         <w:rPr>
           <w:color w:val="000000"/>
         </w:rPr>
-        <w:t>Support for .NET Core (CoreCLR). NOTE: Mono debugging is not supported. Desktop CLR debugging has limited support.</w:t>
+        <w:t>Support for .NET Core (</w:t>
+      </w:r>
+      <w:proofErr w:type="spellStart"/>
+      <w:r>
+        <w:rPr>
+          <w:color w:val="000000"/>
+        </w:rPr>
+        <w:t>CoreCLR</w:t>
+      </w:r>
+      <w:proofErr w:type="spellEnd"/>
+      <w:r>
+        <w:rPr>
+          <w:color w:val="000000"/>
+        </w:rPr>
+        <w:t>). NOTE: Mono debugging is not supported. Desktop CLR debugging has limited support.</w:t>
       </w:r>
     </w:p>
     <w:p/>
@@ -4240,7 +4580,15 @@
     <w:p>
       <w:bookmarkStart w:id="2" w:name="_Hlk45978329"/>
       <w:r>
-        <w:t>Adds language support for C#, including: IntelliSense, linting, debugging, code navigation, code formatting, Jupyter notebook support, refactoring, variable explorer, test explorer, snippets, and more!</w:t>
+        <w:t xml:space="preserve">Adds language support for C#, including: IntelliSense, linting, debugging, code navigation, code formatting, </w:t>
+      </w:r>
+      <w:proofErr w:type="spellStart"/>
+      <w:r>
+        <w:t>Jupyter</w:t>
+      </w:r>
+      <w:proofErr w:type="spellEnd"/>
+      <w:r>
+        <w:t xml:space="preserve"> notebook support, refactoring, variable explorer, test explorer, snippets, and more!</w:t>
       </w:r>
     </w:p>
     <w:bookmarkEnd w:id="2"/>
@@ -4257,6 +4605,7 @@
       <w:r>
         <w:fldChar w:fldCharType="separate"/>
       </w:r>
+      <w:proofErr w:type="spellStart"/>
       <w:r>
         <w:rPr>
           <w:color w:val="0563C1"/>
@@ -4264,6 +4613,7 @@
         </w:rPr>
         <w:t>autoDocstring</w:t>
       </w:r>
+      <w:proofErr w:type="spellEnd"/>
       <w:r>
         <w:rPr>
           <w:color w:val="0563C1"/>
@@ -4397,7 +4747,15 @@
         </w:pBdr>
       </w:pPr>
       <w:r>
-        <w:t>"css.remoteStyleSheets": [</w:t>
+        <w:t>"</w:t>
+      </w:r>
+      <w:proofErr w:type="spellStart"/>
+      <w:r>
+        <w:t>css.remoteStyleSheets</w:t>
+      </w:r>
+      <w:proofErr w:type="spellEnd"/>
+      <w:r>
+        <w:t>": [</w:t>
       </w:r>
     </w:p>
     <w:p>
@@ -4529,7 +4887,15 @@
         </w:r>
       </w:hyperlink>
       <w:r>
-        <w:t>: Its features are supported by the default VSCode HTML extension.</w:t>
+        <w:t xml:space="preserve">: Its features are supported by the default </w:t>
+      </w:r>
+      <w:proofErr w:type="spellStart"/>
+      <w:r>
+        <w:t>VSCode</w:t>
+      </w:r>
+      <w:proofErr w:type="spellEnd"/>
+      <w:r>
+        <w:t xml:space="preserve"> HTML extension.</w:t>
       </w:r>
     </w:p>
     <w:p>
@@ -4579,8 +4945,16 @@
           <w:rPr>
             <w:rStyle w:val="Hyperlink"/>
           </w:rPr>
-          <w:t>PHP Intelephense</w:t>
+          <w:t xml:space="preserve">PHP </w:t>
         </w:r>
+        <w:proofErr w:type="spellStart"/>
+        <w:r>
+          <w:rPr>
+            <w:rStyle w:val="Hyperlink"/>
+          </w:rPr>
+          <w:t>Intelephense</w:t>
+        </w:r>
+        <w:proofErr w:type="spellEnd"/>
       </w:hyperlink>
     </w:p>
     <w:p>
@@ -4692,7 +5066,15 @@
         <w:t>D</w:t>
       </w:r>
       <w:r>
-        <w:t>ebug adapter between VS Code and XDebug.</w:t>
+        <w:t xml:space="preserve">ebug adapter between VS Code and </w:t>
+      </w:r>
+      <w:proofErr w:type="spellStart"/>
+      <w:r>
+        <w:t>XDebug</w:t>
+      </w:r>
+      <w:proofErr w:type="spellEnd"/>
+      <w:r>
+        <w:t>.</w:t>
       </w:r>
       <w:r>
         <w:t xml:space="preserve"> We need this extension to debug PHP code in VS Code.</w:t>
@@ -4706,12 +5088,14 @@
         </w:rPr>
       </w:pPr>
       <w:hyperlink r:id="rId18" w:history="1">
+        <w:proofErr w:type="spellStart"/>
         <w:r>
           <w:rPr>
             <w:rStyle w:val="Hyperlink"/>
           </w:rPr>
           <w:t>phpcs</w:t>
         </w:r>
+        <w:proofErr w:type="spellEnd"/>
       </w:hyperlink>
     </w:p>
     <w:p>
@@ -4860,7 +5244,27 @@
           <w:szCs w:val="21"/>
           <w:shd w:val="clear" w:color="auto" w:fill="F2F2F2" w:themeFill="background1" w:themeFillShade="F2"/>
         </w:rPr>
-        <w:t>%USERPROFILE%\.vscode\extensions</w:t>
+        <w:t>%USERPROFILE%\.</w:t>
+      </w:r>
+      <w:proofErr w:type="spellStart"/>
+      <w:r>
+        <w:rPr>
+          <w:rFonts w:ascii="Consolas" w:hAnsi="Consolas"/>
+          <w:sz w:val="21"/>
+          <w:szCs w:val="21"/>
+          <w:shd w:val="clear" w:color="auto" w:fill="F2F2F2" w:themeFill="background1" w:themeFillShade="F2"/>
+        </w:rPr>
+        <w:t>vscode</w:t>
+      </w:r>
+      <w:proofErr w:type="spellEnd"/>
+      <w:r>
+        <w:rPr>
+          <w:rFonts w:ascii="Consolas" w:hAnsi="Consolas"/>
+          <w:sz w:val="21"/>
+          <w:szCs w:val="21"/>
+          <w:shd w:val="clear" w:color="auto" w:fill="F2F2F2" w:themeFill="background1" w:themeFillShade="F2"/>
+        </w:rPr>
+        <w:t>\extensions</w:t>
       </w:r>
       <w:r>
         <w:t>.</w:t>
@@ -4902,8 +5306,19 @@
           <w:szCs w:val="21"/>
           <w:shd w:val="clear" w:color="auto" w:fill="F2F2F2" w:themeFill="background1" w:themeFillShade="F2"/>
         </w:rPr>
-        <w:t>.blade.php</w:t>
-      </w:r>
+        <w:t>.</w:t>
+      </w:r>
+      <w:proofErr w:type="spellStart"/>
+      <w:r>
+        <w:rPr>
+          <w:rFonts w:ascii="Consolas" w:hAnsi="Consolas"/>
+          <w:sz w:val="21"/>
+          <w:szCs w:val="21"/>
+          <w:shd w:val="clear" w:color="auto" w:fill="F2F2F2" w:themeFill="background1" w:themeFillShade="F2"/>
+        </w:rPr>
+        <w:t>blade.php</w:t>
+      </w:r>
+      <w:proofErr w:type="spellEnd"/>
       <w:r>
         <w:t xml:space="preserve"> files.</w:t>
       </w:r>
@@ -4913,11 +5328,33 @@
         <w:pStyle w:val="Heading4"/>
       </w:pPr>
       <w:hyperlink r:id="rId23" w:history="1">
+        <w:proofErr w:type="spellStart"/>
         <w:r>
           <w:rPr>
             <w:rStyle w:val="Hyperlink"/>
           </w:rPr>
-          <w:t>laravel-goto-controller</w:t>
+          <w:t>laravel</w:t>
+        </w:r>
+        <w:proofErr w:type="spellEnd"/>
+        <w:r>
+          <w:rPr>
+            <w:rStyle w:val="Hyperlink"/>
+          </w:rPr>
+          <w:t>-</w:t>
+        </w:r>
+        <w:proofErr w:type="spellStart"/>
+        <w:r>
+          <w:rPr>
+            <w:rStyle w:val="Hyperlink"/>
+          </w:rPr>
+          <w:t>goto</w:t>
+        </w:r>
+        <w:proofErr w:type="spellEnd"/>
+        <w:r>
+          <w:rPr>
+            <w:rStyle w:val="Hyperlink"/>
+          </w:rPr>
+          <w:t>-controller</w:t>
         </w:r>
       </w:hyperlink>
     </w:p>
@@ -4938,7 +5375,21 @@
           <w:rPr>
             <w:rStyle w:val="Hyperlink"/>
           </w:rPr>
-          <w:t>Laravel goto view</w:t>
+          <w:t xml:space="preserve">Laravel </w:t>
+        </w:r>
+        <w:proofErr w:type="spellStart"/>
+        <w:r>
+          <w:rPr>
+            <w:rStyle w:val="Hyperlink"/>
+          </w:rPr>
+          <w:t>goto</w:t>
+        </w:r>
+        <w:proofErr w:type="spellEnd"/>
+        <w:r>
+          <w:rPr>
+            <w:rStyle w:val="Hyperlink"/>
+          </w:rPr>
+          <w:t xml:space="preserve"> view</w:t>
         </w:r>
       </w:hyperlink>
     </w:p>
@@ -4978,6 +5429,7 @@
         <w:pStyle w:val="Heading3"/>
       </w:pPr>
       <w:hyperlink r:id="rId25">
+        <w:proofErr w:type="spellStart"/>
         <w:r>
           <w:rPr>
             <w:color w:val="0563C1"/>
@@ -4985,11 +5437,20 @@
           </w:rPr>
           <w:t>reStructuredText</w:t>
         </w:r>
+        <w:proofErr w:type="spellEnd"/>
       </w:hyperlink>
     </w:p>
     <w:p>
       <w:r>
-        <w:t>This plugin provides rich reStructuredText language support for VS Code, including:</w:t>
+        <w:t xml:space="preserve">This plugin provides rich </w:t>
+      </w:r>
+      <w:proofErr w:type="spellStart"/>
+      <w:r>
+        <w:t>reStructuredText</w:t>
+      </w:r>
+      <w:proofErr w:type="spellEnd"/>
+      <w:r>
+        <w:t xml:space="preserve"> language support for VS Code, including:</w:t>
       </w:r>
     </w:p>
     <w:p>
@@ -5152,6 +5613,7 @@
         <w:pStyle w:val="Heading3"/>
       </w:pPr>
       <w:hyperlink r:id="rId27">
+        <w:proofErr w:type="spellStart"/>
         <w:r>
           <w:rPr>
             <w:color w:val="0563C1"/>
@@ -5159,11 +5621,20 @@
           </w:rPr>
           <w:t>PlantUML</w:t>
         </w:r>
+        <w:proofErr w:type="spellEnd"/>
       </w:hyperlink>
     </w:p>
     <w:p>
       <w:r>
-        <w:t>This plugin provides rich support for PlantUML in VS Code, including:</w:t>
+        <w:t xml:space="preserve">This plugin provides rich support for </w:t>
+      </w:r>
+      <w:proofErr w:type="spellStart"/>
+      <w:r>
+        <w:t>PlantUML</w:t>
+      </w:r>
+      <w:proofErr w:type="spellEnd"/>
+      <w:r>
+        <w:t xml:space="preserve"> in VS Code, including:</w:t>
       </w:r>
     </w:p>
     <w:p>
@@ -5406,7 +5877,21 @@
         <w:rPr>
           <w:color w:val="000000"/>
         </w:rPr>
-        <w:t>Format PlantUML code</w:t>
+        <w:t xml:space="preserve">Format </w:t>
+      </w:r>
+      <w:proofErr w:type="spellStart"/>
+      <w:r>
+        <w:rPr>
+          <w:color w:val="000000"/>
+        </w:rPr>
+        <w:t>PlantUML</w:t>
+      </w:r>
+      <w:proofErr w:type="spellEnd"/>
+      <w:r>
+        <w:rPr>
+          <w:color w:val="000000"/>
+        </w:rPr>
+        <w:t xml:space="preserve"> code</w:t>
       </w:r>
     </w:p>
     <w:p>
@@ -5512,8 +5997,37 @@
     </w:p>
     <w:p>
       <w:r>
-        <w:t>Supported formats: *.wsd, *.pu, *.puml, *.plantuml, *.iuml</w:t>
-      </w:r>
+        <w:t>Supported formats: *.</w:t>
+      </w:r>
+      <w:proofErr w:type="spellStart"/>
+      <w:r>
+        <w:t>wsd</w:t>
+      </w:r>
+      <w:proofErr w:type="spellEnd"/>
+      <w:r>
+        <w:t>, *.pu, *.</w:t>
+      </w:r>
+      <w:proofErr w:type="spellStart"/>
+      <w:r>
+        <w:t>puml</w:t>
+      </w:r>
+      <w:proofErr w:type="spellEnd"/>
+      <w:r>
+        <w:t>, *.</w:t>
+      </w:r>
+      <w:proofErr w:type="spellStart"/>
+      <w:r>
+        <w:t>plantuml</w:t>
+      </w:r>
+      <w:proofErr w:type="spellEnd"/>
+      <w:r>
+        <w:t>, *.</w:t>
+      </w:r>
+      <w:proofErr w:type="spellStart"/>
+      <w:r>
+        <w:t>iuml</w:t>
+      </w:r>
+      <w:proofErr w:type="spellEnd"/>
     </w:p>
     <w:p>
       <w:pPr>
@@ -5545,7 +6059,15 @@
         </w:numPr>
       </w:pPr>
       <w:r>
-        <w:t>Highlight columns in comma (.csv), tab (.tsv), semicolon and pipe in different colors</w:t>
+        <w:t>Highlight columns in comma (.csv), tab (.</w:t>
+      </w:r>
+      <w:proofErr w:type="spellStart"/>
+      <w:r>
+        <w:t>tsv</w:t>
+      </w:r>
+      <w:proofErr w:type="spellEnd"/>
+      <w:r>
+        <w:t>), semicolon and pipe in different colors</w:t>
       </w:r>
     </w:p>
     <w:p>
@@ -5569,7 +6091,15 @@
         </w:numPr>
       </w:pPr>
       <w:r>
-        <w:t>Automatic consistency check for csv files (CSVLint)</w:t>
+        <w:t>Automatic consistency check for csv files (</w:t>
+      </w:r>
+      <w:proofErr w:type="spellStart"/>
+      <w:r>
+        <w:t>CSVLint</w:t>
+      </w:r>
+      <w:proofErr w:type="spellEnd"/>
+      <w:r>
+        <w:t>)</w:t>
       </w:r>
     </w:p>
     <w:p>
@@ -5656,6 +6186,373 @@
         <w:pStyle w:val="Heading2"/>
       </w:pPr>
       <w:r>
+        <w:t>SQL</w:t>
+      </w:r>
+    </w:p>
+    <w:p>
+      <w:pPr>
+        <w:pStyle w:val="Heading3"/>
+      </w:pPr>
+      <w:hyperlink r:id="rId30" w:history="1">
+        <w:proofErr w:type="spellStart"/>
+        <w:r>
+          <w:rPr>
+            <w:rStyle w:val="Hyperlink"/>
+          </w:rPr>
+          <w:t>SQLTool</w:t>
+        </w:r>
+        <w:proofErr w:type="spellEnd"/>
+      </w:hyperlink>
+    </w:p>
+    <w:p>
+      <w:r>
+        <w:t>Support v</w:t>
+      </w:r>
+      <w:r>
+        <w:t xml:space="preserve">arious </w:t>
+      </w:r>
+      <w:r>
+        <w:t>DMSs</w:t>
+      </w:r>
+      <w:r>
+        <w:t xml:space="preserve">, including: </w:t>
+      </w:r>
+      <w:r>
+        <w:t xml:space="preserve">MySQL, </w:t>
+      </w:r>
+      <w:r>
+        <w:t>MS</w:t>
+      </w:r>
+      <w:r>
+        <w:t xml:space="preserve"> SQL Server/Azure</w:t>
+      </w:r>
+      <w:r>
+        <w:t>,</w:t>
+      </w:r>
+      <w:r>
+        <w:t xml:space="preserve"> </w:t>
+      </w:r>
+      <w:r>
+        <w:t>PostgreSQL, SQLite</w:t>
+      </w:r>
+      <w:r>
+        <w:t>,</w:t>
+      </w:r>
+      <w:r>
+        <w:t xml:space="preserve"> </w:t>
+      </w:r>
+      <w:r>
+        <w:t>AWS</w:t>
+      </w:r>
+      <w:r>
+        <w:t xml:space="preserve"> </w:t>
+      </w:r>
+      <w:r>
+        <w:t>Redshift</w:t>
+      </w:r>
+    </w:p>
+    <w:p>
+      <w:r>
+        <w:t>Provide following features:</w:t>
+      </w:r>
+    </w:p>
+    <w:p>
+      <w:pPr>
+        <w:pStyle w:val="ListParagraph"/>
+        <w:numPr>
+          <w:ilvl w:val="0"/>
+          <w:numId w:val="12"/>
+        </w:numPr>
+      </w:pPr>
+      <w:r>
+        <w:t>Connect</w:t>
+      </w:r>
+      <w:r>
+        <w:t xml:space="preserve"> to server</w:t>
+      </w:r>
+    </w:p>
+    <w:p>
+      <w:pPr>
+        <w:pStyle w:val="ListParagraph"/>
+        <w:numPr>
+          <w:ilvl w:val="0"/>
+          <w:numId w:val="12"/>
+        </w:numPr>
+      </w:pPr>
+      <w:r>
+        <w:t>Execute SQL and view results in a grid</w:t>
+      </w:r>
+    </w:p>
+    <w:p>
+      <w:pPr>
+        <w:pStyle w:val="ListParagraph"/>
+        <w:numPr>
+          <w:ilvl w:val="0"/>
+          <w:numId w:val="12"/>
+        </w:numPr>
+      </w:pPr>
+      <w:r>
+        <w:t>I</w:t>
+      </w:r>
+      <w:r>
+        <w:t>ntelli</w:t>
+      </w:r>
+      <w:r>
+        <w:t>S</w:t>
+      </w:r>
+      <w:r>
+        <w:t>ense</w:t>
+      </w:r>
+      <w:r>
+        <w:t xml:space="preserve"> </w:t>
+      </w:r>
+    </w:p>
+    <w:p>
+      <w:pPr>
+        <w:pStyle w:val="ListParagraph"/>
+        <w:numPr>
+          <w:ilvl w:val="0"/>
+          <w:numId w:val="12"/>
+        </w:numPr>
+      </w:pPr>
+      <w:r>
+        <w:t>Query h</w:t>
+      </w:r>
+      <w:r>
+        <w:t>istory</w:t>
+      </w:r>
+    </w:p>
+    <w:p>
+      <w:pPr>
+        <w:pStyle w:val="ListParagraph"/>
+        <w:numPr>
+          <w:ilvl w:val="0"/>
+          <w:numId w:val="12"/>
+        </w:numPr>
+      </w:pPr>
+      <w:r>
+        <w:t>B</w:t>
+      </w:r>
+      <w:r>
+        <w:t>ookmarks</w:t>
+      </w:r>
+    </w:p>
+    <w:p>
+      <w:r>
+        <w:t xml:space="preserve">Guide: </w:t>
+      </w:r>
+      <w:hyperlink r:id="rId31" w:history="1">
+        <w:proofErr w:type="spellStart"/>
+        <w:r>
+          <w:rPr>
+            <w:rStyle w:val="Hyperlink"/>
+          </w:rPr>
+          <w:t>SQLTools</w:t>
+        </w:r>
+        <w:proofErr w:type="spellEnd"/>
+        <w:r>
+          <w:rPr>
+            <w:rStyle w:val="Hyperlink"/>
+          </w:rPr>
+          <w:t xml:space="preserve"> (mteixeira.dev)</w:t>
+        </w:r>
+      </w:hyperlink>
+    </w:p>
+    <w:p>
+      <w:pPr>
+        <w:pStyle w:val="Heading3"/>
+      </w:pPr>
+      <w:hyperlink r:id="rId32" w:history="1">
+        <w:r>
+          <w:rPr>
+            <w:rStyle w:val="Hyperlink"/>
+          </w:rPr>
+          <w:t>MySQL</w:t>
+        </w:r>
+      </w:hyperlink>
+    </w:p>
+    <w:p>
+      <w:r>
+        <w:t>Provide following features:</w:t>
+      </w:r>
+    </w:p>
+    <w:p>
+      <w:pPr>
+        <w:pStyle w:val="ListParagraph"/>
+        <w:numPr>
+          <w:ilvl w:val="0"/>
+          <w:numId w:val="12"/>
+        </w:numPr>
+      </w:pPr>
+      <w:r>
+        <w:t>Connect to MySQL server</w:t>
+      </w:r>
+    </w:p>
+    <w:p>
+      <w:pPr>
+        <w:pStyle w:val="ListParagraph"/>
+        <w:numPr>
+          <w:ilvl w:val="0"/>
+          <w:numId w:val="12"/>
+        </w:numPr>
+      </w:pPr>
+      <w:r>
+        <w:t>Execute SQL and view results in a grid</w:t>
+      </w:r>
+    </w:p>
+    <w:p>
+      <w:pPr>
+        <w:pStyle w:val="ListParagraph"/>
+        <w:numPr>
+          <w:ilvl w:val="0"/>
+          <w:numId w:val="12"/>
+        </w:numPr>
+      </w:pPr>
+      <w:r>
+        <w:t>Generate mock data</w:t>
+      </w:r>
+    </w:p>
+    <w:p>
+      <w:pPr>
+        <w:pStyle w:val="ListParagraph"/>
+        <w:numPr>
+          <w:ilvl w:val="0"/>
+          <w:numId w:val="12"/>
+        </w:numPr>
+      </w:pPr>
+      <w:r>
+        <w:t>Query history</w:t>
+      </w:r>
+    </w:p>
+    <w:p>
+      <w:pPr>
+        <w:pStyle w:val="ListParagraph"/>
+        <w:numPr>
+          <w:ilvl w:val="0"/>
+          <w:numId w:val="12"/>
+        </w:numPr>
+      </w:pPr>
+      <w:r>
+        <w:t>Backup/Import</w:t>
+      </w:r>
+    </w:p>
+    <w:p>
+      <w:pPr>
+        <w:pStyle w:val="ListParagraph"/>
+        <w:numPr>
+          <w:ilvl w:val="0"/>
+          <w:numId w:val="12"/>
+        </w:numPr>
+      </w:pPr>
+      <w:r>
+        <w:t>Filter table by names</w:t>
+      </w:r>
+    </w:p>
+    <w:p>
+      <w:pPr>
+        <w:pStyle w:val="Heading3"/>
+      </w:pPr>
+      <w:hyperlink r:id="rId33" w:history="1">
+        <w:r>
+          <w:rPr>
+            <w:rStyle w:val="Hyperlink"/>
+          </w:rPr>
+          <w:t>SQL Server (mssql)</w:t>
+        </w:r>
+      </w:hyperlink>
+    </w:p>
+    <w:p>
+      <w:r>
+        <w:t xml:space="preserve">Provide </w:t>
+      </w:r>
+      <w:r>
+        <w:t>a rich set of functionalities, including:</w:t>
+      </w:r>
+    </w:p>
+    <w:p>
+      <w:pPr>
+        <w:pStyle w:val="ListParagraph"/>
+        <w:numPr>
+          <w:ilvl w:val="0"/>
+          <w:numId w:val="11"/>
+        </w:numPr>
+      </w:pPr>
+      <w:r>
+        <w:t>Connect to Microsoft SQL Server, Azure SQL Database and SQL Data Warehouses.</w:t>
+      </w:r>
+    </w:p>
+    <w:p>
+      <w:pPr>
+        <w:pStyle w:val="ListParagraph"/>
+        <w:numPr>
+          <w:ilvl w:val="0"/>
+          <w:numId w:val="11"/>
+        </w:numPr>
+      </w:pPr>
+      <w:r>
+        <w:t>Write T-SQL script with IntelliSense, Go to Definition, snippets, syntax colorizations, error validations and GO batch separator.</w:t>
+      </w:r>
+    </w:p>
+    <w:p>
+      <w:pPr>
+        <w:pStyle w:val="ListParagraph"/>
+        <w:numPr>
+          <w:ilvl w:val="0"/>
+          <w:numId w:val="11"/>
+        </w:numPr>
+      </w:pPr>
+      <w:r>
+        <w:t xml:space="preserve">Execute </w:t>
+      </w:r>
+      <w:r>
+        <w:t>SQL</w:t>
+      </w:r>
+      <w:r>
+        <w:t xml:space="preserve"> and view results in a grid.</w:t>
+      </w:r>
+    </w:p>
+    <w:p>
+      <w:pPr>
+        <w:pStyle w:val="ListParagraph"/>
+        <w:numPr>
+          <w:ilvl w:val="0"/>
+          <w:numId w:val="11"/>
+        </w:numPr>
+      </w:pPr>
+      <w:r>
+        <w:t xml:space="preserve">Save the result to </w:t>
+      </w:r>
+      <w:r>
+        <w:t xml:space="preserve">JSON </w:t>
+      </w:r>
+      <w:r>
+        <w:t xml:space="preserve">or </w:t>
+      </w:r>
+      <w:r>
+        <w:t xml:space="preserve">CSV </w:t>
+      </w:r>
+      <w:r>
+        <w:t>file format.</w:t>
+      </w:r>
+    </w:p>
+    <w:p>
+      <w:r>
+        <w:t xml:space="preserve">Guide: </w:t>
+      </w:r>
+      <w:hyperlink r:id="rId34" w:history="1">
+        <w:r>
+          <w:rPr>
+            <w:rStyle w:val="Hyperlink"/>
+          </w:rPr>
+          <w:t>Transact-SQL with Visual Studio Code</w:t>
+        </w:r>
+      </w:hyperlink>
+    </w:p>
+    <w:p>
+      <w:pPr>
+        <w:pStyle w:val="Heading2"/>
+      </w:pPr>
+      <w:r>
         <w:t>Visual Enhancements</w:t>
       </w:r>
     </w:p>
@@ -5663,7 +6560,8 @@
       <w:pPr>
         <w:pStyle w:val="Heading3"/>
       </w:pPr>
-      <w:hyperlink r:id="rId30">
+      <w:hyperlink r:id="rId35">
+        <w:proofErr w:type="spellStart"/>
         <w:r>
           <w:rPr>
             <w:color w:val="0563C1"/>
@@ -5671,6 +6569,7 @@
           </w:rPr>
           <w:t>Monokai</w:t>
         </w:r>
+        <w:proofErr w:type="spellEnd"/>
       </w:hyperlink>
       <w:r>
         <w:rPr>
@@ -5682,14 +6581,22 @@
     </w:p>
     <w:p>
       <w:r>
-        <w:t>This theme is exactly the same Monokai's theme of Sublime Text but for Visual Studio Code instead.</w:t>
+        <w:t xml:space="preserve">This theme is exactly the same </w:t>
+      </w:r>
+      <w:proofErr w:type="spellStart"/>
+      <w:r>
+        <w:t>Monokai's</w:t>
+      </w:r>
+      <w:proofErr w:type="spellEnd"/>
+      <w:r>
+        <w:t xml:space="preserve"> theme of Sublime Text but for Visual Studio Code instead.</w:t>
       </w:r>
     </w:p>
     <w:p>
       <w:pPr>
         <w:pStyle w:val="Heading3"/>
       </w:pPr>
-      <w:hyperlink r:id="rId31">
+      <w:hyperlink r:id="rId36">
         <w:r>
           <w:rPr>
             <w:color w:val="0563C1"/>
@@ -5708,7 +6615,7 @@
       <w:pPr>
         <w:pStyle w:val="Heading3"/>
       </w:pPr>
-      <w:hyperlink r:id="rId32">
+      <w:hyperlink r:id="rId37">
         <w:r>
           <w:rPr>
             <w:color w:val="0563C1"/>
@@ -5727,7 +6634,7 @@
       <w:pPr>
         <w:pStyle w:val="Heading3"/>
       </w:pPr>
-      <w:hyperlink r:id="rId33">
+      <w:hyperlink r:id="rId38">
         <w:r>
           <w:rPr>
             <w:color w:val="0563C1"/>
@@ -5739,7 +6646,19 @@
     </w:p>
     <w:p>
       <w:r>
-        <w:t>Match brackets with colours. The user can define which tokens to match and which colours to use.</w:t>
+        <w:t xml:space="preserve">Match brackets with </w:t>
+      </w:r>
+      <w:r>
+        <w:t>colors</w:t>
+      </w:r>
+      <w:r>
+        <w:t xml:space="preserve">. The user can define which tokens to match and which </w:t>
+      </w:r>
+      <w:r>
+        <w:t>colors</w:t>
+      </w:r>
+      <w:r>
+        <w:t xml:space="preserve"> to use.</w:t>
       </w:r>
     </w:p>
     <w:p>
@@ -5754,7 +6673,7 @@
       <w:pPr>
         <w:pStyle w:val="Heading3"/>
       </w:pPr>
-      <w:hyperlink r:id="rId34">
+      <w:hyperlink r:id="rId39">
         <w:r>
           <w:rPr>
             <w:color w:val="0563C1"/>
@@ -5773,7 +6692,7 @@
       <w:pPr>
         <w:pStyle w:val="Heading3"/>
       </w:pPr>
-      <w:hyperlink r:id="rId35">
+      <w:hyperlink r:id="rId40">
         <w:r>
           <w:rPr>
             <w:color w:val="0563C1"/>
@@ -5792,7 +6711,7 @@
       <w:pPr>
         <w:pStyle w:val="Heading3"/>
       </w:pPr>
-      <w:hyperlink r:id="rId36">
+      <w:hyperlink r:id="rId41">
         <w:r>
           <w:rPr>
             <w:color w:val="0563C1"/>
@@ -5811,7 +6730,7 @@
       <w:pPr>
         <w:pStyle w:val="Heading3"/>
       </w:pPr>
-      <w:hyperlink r:id="rId37">
+      <w:hyperlink r:id="rId42">
         <w:r>
           <w:rPr>
             <w:color w:val="0563C1"/>
@@ -5836,7 +6755,7 @@
       <w:r>
         <w:t xml:space="preserve">Alternative: </w:t>
       </w:r>
-      <w:hyperlink r:id="rId38">
+      <w:hyperlink r:id="rId43">
         <w:r>
           <w:rPr>
             <w:color w:val="0563C1"/>
@@ -5850,7 +6769,7 @@
       <w:pPr>
         <w:pStyle w:val="Heading3"/>
       </w:pPr>
-      <w:hyperlink r:id="rId39">
+      <w:hyperlink r:id="rId44">
         <w:r>
           <w:rPr>
             <w:color w:val="0563C1"/>
@@ -5868,6 +6787,82 @@
     <w:p/>
     <w:p>
       <w:pPr>
+        <w:pStyle w:val="Heading3"/>
+      </w:pPr>
+      <w:hyperlink r:id="rId45" w:history="1">
+        <w:r>
+          <w:rPr>
+            <w:rStyle w:val="Hyperlink"/>
+          </w:rPr>
+          <w:t>Path Autocomplete</w:t>
+        </w:r>
+      </w:hyperlink>
+    </w:p>
+    <w:p>
+      <w:r>
+        <w:t>Provides path completion</w:t>
+      </w:r>
+      <w:r>
+        <w:t>. To make it work, start a path with</w:t>
+      </w:r>
+      <w:r>
+        <w:t xml:space="preserve"> </w:t>
+      </w:r>
+      <w:r>
+        <w:t>'</w:t>
+      </w:r>
+      <w:r>
+        <w:rPr>
+          <w:rFonts w:ascii="Consolas" w:hAnsi="Consolas"/>
+          <w:sz w:val="21"/>
+          <w:szCs w:val="21"/>
+          <w:shd w:val="clear" w:color="auto" w:fill="F2F2F2" w:themeFill="background1" w:themeFillShade="F2"/>
+        </w:rPr>
+        <w:t>./</w:t>
+      </w:r>
+      <w:r>
+        <w:t>' or '</w:t>
+      </w:r>
+      <w:r>
+        <w:rPr>
+          <w:rFonts w:ascii="Consolas" w:hAnsi="Consolas"/>
+          <w:sz w:val="21"/>
+          <w:szCs w:val="21"/>
+          <w:shd w:val="clear" w:color="auto" w:fill="F2F2F2" w:themeFill="background1" w:themeFillShade="F2"/>
+        </w:rPr>
+        <w:t>/</w:t>
+      </w:r>
+      <w:r>
+        <w:t>' or '</w:t>
+      </w:r>
+      <w:r>
+        <w:rPr>
+          <w:rFonts w:ascii="Consolas" w:hAnsi="Consolas"/>
+          <w:sz w:val="21"/>
+          <w:szCs w:val="21"/>
+          <w:shd w:val="clear" w:color="auto" w:fill="F2F2F2" w:themeFill="background1" w:themeFillShade="F2"/>
+        </w:rPr>
+        <w:t>C:</w:t>
+      </w:r>
+      <w:r>
+        <w:t>' or '</w:t>
+      </w:r>
+      <w:r>
+        <w:rPr>
+          <w:rFonts w:ascii="Consolas" w:hAnsi="Consolas"/>
+          <w:sz w:val="21"/>
+          <w:szCs w:val="21"/>
+          <w:shd w:val="clear" w:color="auto" w:fill="F2F2F2" w:themeFill="background1" w:themeFillShade="F2"/>
+        </w:rPr>
+        <w:t>~</w:t>
+      </w:r>
+      <w:r>
+        <w:t>'.</w:t>
+      </w:r>
+    </w:p>
+    <w:p/>
+    <w:p>
+      <w:pPr>
         <w:pBdr>
           <w:top w:val="single" w:sz="4" w:space="1" w:color="000000"/>
           <w:left w:val="single" w:sz="4" w:space="4" w:color="000000"/>
@@ -5949,7 +6944,6 @@
         <w:jc w:val="left"/>
       </w:pPr>
       <w:r>
-        <w:lastRenderedPageBreak/>
         <w:t>Maybe for future uses</w:t>
       </w:r>
     </w:p>
@@ -6151,33 +7145,6 @@
         <w:t>Use it when coding to explore its functions</w:t>
       </w:r>
     </w:p>
-    <w:p>
-      <w:pPr>
-        <w:pBdr>
-          <w:top w:val="single" w:sz="4" w:space="1" w:color="000000"/>
-          <w:left w:val="single" w:sz="4" w:space="4" w:color="000000"/>
-          <w:bottom w:val="single" w:sz="4" w:space="1" w:color="000000"/>
-          <w:right w:val="single" w:sz="4" w:space="4" w:color="000000"/>
-        </w:pBdr>
-        <w:shd w:val="clear" w:color="auto" w:fill="A8D08D"/>
-        <w:jc w:val="left"/>
-      </w:pPr>
-    </w:p>
-    <w:p>
-      <w:pPr>
-        <w:pBdr>
-          <w:top w:val="single" w:sz="4" w:space="1" w:color="000000"/>
-          <w:left w:val="single" w:sz="4" w:space="4" w:color="000000"/>
-          <w:bottom w:val="single" w:sz="4" w:space="1" w:color="000000"/>
-          <w:right w:val="single" w:sz="4" w:space="4" w:color="000000"/>
-        </w:pBdr>
-        <w:shd w:val="clear" w:color="auto" w:fill="A8D08D"/>
-        <w:jc w:val="left"/>
-      </w:pPr>
-      <w:r>
-        <w:t>Enhanced Syntax Highlighting for C#</w:t>
-      </w:r>
-    </w:p>
     <w:p/>
     <w:p>
       <w:pPr>
@@ -6209,7 +7176,7 @@
       </w:r>
     </w:p>
     <w:p>
-      <w:hyperlink r:id="rId40">
+      <w:hyperlink r:id="rId46">
         <w:r>
           <w:rPr>
             <w:color w:val="0563C1"/>
@@ -6236,7 +7203,7 @@
       <w:r>
         <w:t xml:space="preserve">More details: </w:t>
       </w:r>
-      <w:hyperlink r:id="rId41" w:anchor="_folding">
+      <w:hyperlink r:id="rId47" w:anchor="_folding">
         <w:r>
           <w:rPr>
             <w:color w:val="0563C1"/>
@@ -6426,6 +7393,119 @@
     </w:lvl>
   </w:abstractNum>
   <w:abstractNum w:abstractNumId="1" w15:restartNumberingAfterBreak="0">
+    <w:nsid w:val="0C08339C"/>
+    <w:multiLevelType w:val="hybridMultilevel"/>
+    <w:tmpl w:val="26584D4E"/>
+    <w:lvl w:ilvl="0" w:tplc="04090001">
+      <w:start w:val="1"/>
+      <w:numFmt w:val="bullet"/>
+      <w:lvlText w:val=""/>
+      <w:lvlJc w:val="left"/>
+      <w:pPr>
+        <w:ind w:left="720" w:hanging="360"/>
+      </w:pPr>
+      <w:rPr>
+        <w:rFonts w:ascii="Symbol" w:hAnsi="Symbol" w:hint="default"/>
+      </w:rPr>
+    </w:lvl>
+    <w:lvl w:ilvl="1" w:tplc="04090003" w:tentative="1">
+      <w:start w:val="1"/>
+      <w:numFmt w:val="bullet"/>
+      <w:lvlText w:val="o"/>
+      <w:lvlJc w:val="left"/>
+      <w:pPr>
+        <w:ind w:left="1440" w:hanging="360"/>
+      </w:pPr>
+      <w:rPr>
+        <w:rFonts w:ascii="Courier New" w:hAnsi="Courier New" w:cs="Courier New" w:hint="default"/>
+      </w:rPr>
+    </w:lvl>
+    <w:lvl w:ilvl="2" w:tplc="04090005" w:tentative="1">
+      <w:start w:val="1"/>
+      <w:numFmt w:val="bullet"/>
+      <w:lvlText w:val=""/>
+      <w:lvlJc w:val="left"/>
+      <w:pPr>
+        <w:ind w:left="2160" w:hanging="360"/>
+      </w:pPr>
+      <w:rPr>
+        <w:rFonts w:ascii="Wingdings" w:hAnsi="Wingdings" w:hint="default"/>
+      </w:rPr>
+    </w:lvl>
+    <w:lvl w:ilvl="3" w:tplc="04090001" w:tentative="1">
+      <w:start w:val="1"/>
+      <w:numFmt w:val="bullet"/>
+      <w:lvlText w:val=""/>
+      <w:lvlJc w:val="left"/>
+      <w:pPr>
+        <w:ind w:left="2880" w:hanging="360"/>
+      </w:pPr>
+      <w:rPr>
+        <w:rFonts w:ascii="Symbol" w:hAnsi="Symbol" w:hint="default"/>
+      </w:rPr>
+    </w:lvl>
+    <w:lvl w:ilvl="4" w:tplc="04090003" w:tentative="1">
+      <w:start w:val="1"/>
+      <w:numFmt w:val="bullet"/>
+      <w:lvlText w:val="o"/>
+      <w:lvlJc w:val="left"/>
+      <w:pPr>
+        <w:ind w:left="3600" w:hanging="360"/>
+      </w:pPr>
+      <w:rPr>
+        <w:rFonts w:ascii="Courier New" w:hAnsi="Courier New" w:cs="Courier New" w:hint="default"/>
+      </w:rPr>
+    </w:lvl>
+    <w:lvl w:ilvl="5" w:tplc="04090005" w:tentative="1">
+      <w:start w:val="1"/>
+      <w:numFmt w:val="bullet"/>
+      <w:lvlText w:val=""/>
+      <w:lvlJc w:val="left"/>
+      <w:pPr>
+        <w:ind w:left="4320" w:hanging="360"/>
+      </w:pPr>
+      <w:rPr>
+        <w:rFonts w:ascii="Wingdings" w:hAnsi="Wingdings" w:hint="default"/>
+      </w:rPr>
+    </w:lvl>
+    <w:lvl w:ilvl="6" w:tplc="04090001" w:tentative="1">
+      <w:start w:val="1"/>
+      <w:numFmt w:val="bullet"/>
+      <w:lvlText w:val=""/>
+      <w:lvlJc w:val="left"/>
+      <w:pPr>
+        <w:ind w:left="5040" w:hanging="360"/>
+      </w:pPr>
+      <w:rPr>
+        <w:rFonts w:ascii="Symbol" w:hAnsi="Symbol" w:hint="default"/>
+      </w:rPr>
+    </w:lvl>
+    <w:lvl w:ilvl="7" w:tplc="04090003" w:tentative="1">
+      <w:start w:val="1"/>
+      <w:numFmt w:val="bullet"/>
+      <w:lvlText w:val="o"/>
+      <w:lvlJc w:val="left"/>
+      <w:pPr>
+        <w:ind w:left="5760" w:hanging="360"/>
+      </w:pPr>
+      <w:rPr>
+        <w:rFonts w:ascii="Courier New" w:hAnsi="Courier New" w:cs="Courier New" w:hint="default"/>
+      </w:rPr>
+    </w:lvl>
+    <w:lvl w:ilvl="8" w:tplc="04090005" w:tentative="1">
+      <w:start w:val="1"/>
+      <w:numFmt w:val="bullet"/>
+      <w:lvlText w:val=""/>
+      <w:lvlJc w:val="left"/>
+      <w:pPr>
+        <w:ind w:left="6480" w:hanging="360"/>
+      </w:pPr>
+      <w:rPr>
+        <w:rFonts w:ascii="Wingdings" w:hAnsi="Wingdings" w:hint="default"/>
+      </w:rPr>
+    </w:lvl>
+  </w:abstractNum>
+  <w:abstractNum w:abstractNumId="2" w15:restartNumberingAfterBreak="0">
     <w:nsid w:val="0C3B677D"/>
     <w:multiLevelType w:val="hybridMultilevel"/>
     <w:tmpl w:val="06BCCDE4"/>
@@ -6538,7 +7618,7 @@
       </w:rPr>
     </w:lvl>
   </w:abstractNum>
-  <w:abstractNum w:abstractNumId="2" w15:restartNumberingAfterBreak="0">
+  <w:abstractNum w:abstractNumId="3" w15:restartNumberingAfterBreak="0">
     <w:nsid w:val="158C5C4D"/>
     <w:multiLevelType w:val="multilevel"/>
     <w:tmpl w:val="9402B5D6"/>
@@ -6651,7 +7731,120 @@
       </w:rPr>
     </w:lvl>
   </w:abstractNum>
-  <w:abstractNum w:abstractNumId="3" w15:restartNumberingAfterBreak="0">
+  <w:abstractNum w:abstractNumId="4" w15:restartNumberingAfterBreak="0">
+    <w:nsid w:val="1A1E2778"/>
+    <w:multiLevelType w:val="hybridMultilevel"/>
+    <w:tmpl w:val="DD7216C0"/>
+    <w:lvl w:ilvl="0" w:tplc="04090001">
+      <w:start w:val="1"/>
+      <w:numFmt w:val="bullet"/>
+      <w:lvlText w:val=""/>
+      <w:lvlJc w:val="left"/>
+      <w:pPr>
+        <w:ind w:left="720" w:hanging="360"/>
+      </w:pPr>
+      <w:rPr>
+        <w:rFonts w:ascii="Symbol" w:hAnsi="Symbol" w:hint="default"/>
+      </w:rPr>
+    </w:lvl>
+    <w:lvl w:ilvl="1" w:tplc="04090003" w:tentative="1">
+      <w:start w:val="1"/>
+      <w:numFmt w:val="bullet"/>
+      <w:lvlText w:val="o"/>
+      <w:lvlJc w:val="left"/>
+      <w:pPr>
+        <w:ind w:left="1440" w:hanging="360"/>
+      </w:pPr>
+      <w:rPr>
+        <w:rFonts w:ascii="Courier New" w:hAnsi="Courier New" w:cs="Courier New" w:hint="default"/>
+      </w:rPr>
+    </w:lvl>
+    <w:lvl w:ilvl="2" w:tplc="04090005" w:tentative="1">
+      <w:start w:val="1"/>
+      <w:numFmt w:val="bullet"/>
+      <w:lvlText w:val=""/>
+      <w:lvlJc w:val="left"/>
+      <w:pPr>
+        <w:ind w:left="2160" w:hanging="360"/>
+      </w:pPr>
+      <w:rPr>
+        <w:rFonts w:ascii="Wingdings" w:hAnsi="Wingdings" w:hint="default"/>
+      </w:rPr>
+    </w:lvl>
+    <w:lvl w:ilvl="3" w:tplc="04090001" w:tentative="1">
+      <w:start w:val="1"/>
+      <w:numFmt w:val="bullet"/>
+      <w:lvlText w:val=""/>
+      <w:lvlJc w:val="left"/>
+      <w:pPr>
+        <w:ind w:left="2880" w:hanging="360"/>
+      </w:pPr>
+      <w:rPr>
+        <w:rFonts w:ascii="Symbol" w:hAnsi="Symbol" w:hint="default"/>
+      </w:rPr>
+    </w:lvl>
+    <w:lvl w:ilvl="4" w:tplc="04090003" w:tentative="1">
+      <w:start w:val="1"/>
+      <w:numFmt w:val="bullet"/>
+      <w:lvlText w:val="o"/>
+      <w:lvlJc w:val="left"/>
+      <w:pPr>
+        <w:ind w:left="3600" w:hanging="360"/>
+      </w:pPr>
+      <w:rPr>
+        <w:rFonts w:ascii="Courier New" w:hAnsi="Courier New" w:cs="Courier New" w:hint="default"/>
+      </w:rPr>
+    </w:lvl>
+    <w:lvl w:ilvl="5" w:tplc="04090005" w:tentative="1">
+      <w:start w:val="1"/>
+      <w:numFmt w:val="bullet"/>
+      <w:lvlText w:val=""/>
+      <w:lvlJc w:val="left"/>
+      <w:pPr>
+        <w:ind w:left="4320" w:hanging="360"/>
+      </w:pPr>
+      <w:rPr>
+        <w:rFonts w:ascii="Wingdings" w:hAnsi="Wingdings" w:hint="default"/>
+      </w:rPr>
+    </w:lvl>
+    <w:lvl w:ilvl="6" w:tplc="04090001" w:tentative="1">
+      <w:start w:val="1"/>
+      <w:numFmt w:val="bullet"/>
+      <w:lvlText w:val=""/>
+      <w:lvlJc w:val="left"/>
+      <w:pPr>
+        <w:ind w:left="5040" w:hanging="360"/>
+      </w:pPr>
+      <w:rPr>
+        <w:rFonts w:ascii="Symbol" w:hAnsi="Symbol" w:hint="default"/>
+      </w:rPr>
+    </w:lvl>
+    <w:lvl w:ilvl="7" w:tplc="04090003" w:tentative="1">
+      <w:start w:val="1"/>
+      <w:numFmt w:val="bullet"/>
+      <w:lvlText w:val="o"/>
+      <w:lvlJc w:val="left"/>
+      <w:pPr>
+        <w:ind w:left="5760" w:hanging="360"/>
+      </w:pPr>
+      <w:rPr>
+        <w:rFonts w:ascii="Courier New" w:hAnsi="Courier New" w:cs="Courier New" w:hint="default"/>
+      </w:rPr>
+    </w:lvl>
+    <w:lvl w:ilvl="8" w:tplc="04090005" w:tentative="1">
+      <w:start w:val="1"/>
+      <w:numFmt w:val="bullet"/>
+      <w:lvlText w:val=""/>
+      <w:lvlJc w:val="left"/>
+      <w:pPr>
+        <w:ind w:left="6480" w:hanging="360"/>
+      </w:pPr>
+      <w:rPr>
+        <w:rFonts w:ascii="Wingdings" w:hAnsi="Wingdings" w:hint="default"/>
+      </w:rPr>
+    </w:lvl>
+  </w:abstractNum>
+  <w:abstractNum w:abstractNumId="5" w15:restartNumberingAfterBreak="0">
     <w:nsid w:val="1CE81517"/>
     <w:multiLevelType w:val="multilevel"/>
     <w:tmpl w:val="709CA722"/>
@@ -6764,7 +7957,7 @@
       </w:rPr>
     </w:lvl>
   </w:abstractNum>
-  <w:abstractNum w:abstractNumId="4" w15:restartNumberingAfterBreak="0">
+  <w:abstractNum w:abstractNumId="6" w15:restartNumberingAfterBreak="0">
     <w:nsid w:val="22084DDC"/>
     <w:multiLevelType w:val="multilevel"/>
     <w:tmpl w:val="8082821C"/>
@@ -6877,7 +8070,7 @@
       </w:rPr>
     </w:lvl>
   </w:abstractNum>
-  <w:abstractNum w:abstractNumId="5" w15:restartNumberingAfterBreak="0">
+  <w:abstractNum w:abstractNumId="7" w15:restartNumberingAfterBreak="0">
     <w:nsid w:val="2E5403CB"/>
     <w:multiLevelType w:val="multilevel"/>
     <w:tmpl w:val="6D2A46E6"/>
@@ -6990,7 +8183,7 @@
       </w:rPr>
     </w:lvl>
   </w:abstractNum>
-  <w:abstractNum w:abstractNumId="6" w15:restartNumberingAfterBreak="0">
+  <w:abstractNum w:abstractNumId="8" w15:restartNumberingAfterBreak="0">
     <w:nsid w:val="32BF758B"/>
     <w:multiLevelType w:val="hybridMultilevel"/>
     <w:tmpl w:val="47E45F16"/>
@@ -7103,7 +8296,7 @@
       </w:rPr>
     </w:lvl>
   </w:abstractNum>
-  <w:abstractNum w:abstractNumId="7" w15:restartNumberingAfterBreak="0">
+  <w:abstractNum w:abstractNumId="9" w15:restartNumberingAfterBreak="0">
     <w:nsid w:val="3725454A"/>
     <w:multiLevelType w:val="multilevel"/>
     <w:tmpl w:val="E52A2B08"/>
@@ -7216,7 +8409,7 @@
       </w:rPr>
     </w:lvl>
   </w:abstractNum>
-  <w:abstractNum w:abstractNumId="8" w15:restartNumberingAfterBreak="0">
+  <w:abstractNum w:abstractNumId="10" w15:restartNumberingAfterBreak="0">
     <w:nsid w:val="39D71B45"/>
     <w:multiLevelType w:val="hybridMultilevel"/>
     <w:tmpl w:val="CE44AE84"/>
@@ -7329,7 +8522,7 @@
       </w:rPr>
     </w:lvl>
   </w:abstractNum>
-  <w:abstractNum w:abstractNumId="9" w15:restartNumberingAfterBreak="0">
+  <w:abstractNum w:abstractNumId="11" w15:restartNumberingAfterBreak="0">
     <w:nsid w:val="79C6683C"/>
     <w:multiLevelType w:val="multilevel"/>
     <w:tmpl w:val="369ED4AA"/>
@@ -7443,34 +8636,40 @@
     </w:lvl>
   </w:abstractNum>
   <w:num w:numId="1">
+    <w:abstractNumId w:val="11"/>
+  </w:num>
+  <w:num w:numId="2">
+    <w:abstractNumId w:val="5"/>
+  </w:num>
+  <w:num w:numId="3">
     <w:abstractNumId w:val="9"/>
   </w:num>
-  <w:num w:numId="2">
+  <w:num w:numId="4">
     <w:abstractNumId w:val="3"/>
   </w:num>
-  <w:num w:numId="3">
-    <w:abstractNumId w:val="7"/>
-  </w:num>
-  <w:num w:numId="4">
-    <w:abstractNumId w:val="2"/>
-  </w:num>
   <w:num w:numId="5">
-    <w:abstractNumId w:val="4"/>
+    <w:abstractNumId w:val="6"/>
   </w:num>
   <w:num w:numId="6">
     <w:abstractNumId w:val="0"/>
   </w:num>
   <w:num w:numId="7">
-    <w:abstractNumId w:val="5"/>
+    <w:abstractNumId w:val="7"/>
   </w:num>
   <w:num w:numId="8">
+    <w:abstractNumId w:val="10"/>
+  </w:num>
+  <w:num w:numId="9">
+    <w:abstractNumId w:val="2"/>
+  </w:num>
+  <w:num w:numId="10">
     <w:abstractNumId w:val="8"/>
   </w:num>
-  <w:num w:numId="9">
+  <w:num w:numId="11">
+    <w:abstractNumId w:val="4"/>
+  </w:num>
+  <w:num w:numId="12">
     <w:abstractNumId w:val="1"/>
-  </w:num>
-  <w:num w:numId="10">
-    <w:abstractNumId w:val="6"/>
   </w:num>
 </w:numbering>
 </file>

</xml_diff>